<commit_message>
SEAMREPORTS-10: Added conversion to PDF support for xdocreport
</commit_message>
<xml_diff>
--- a/impl/xdocreport/src/test/resources/DocxProjectWithVelocity.docx
+++ b/impl/xdocreport/src/test/resources/DocxProjectWithVelocity.docx
@@ -2,36 +2,20 @@
 <file path=word/document.xml><?xml version="1.0" encoding="utf-8"?>
 <w:document xmlns:wpc="http://schemas.microsoft.com/office/word/2010/wordprocessingCanvas" xmlns:mc="http://schemas.openxmlformats.org/markup-compatibility/2006" xmlns:o="urn:schemas-microsoft-com:office:office" xmlns:r="http://schemas.openxmlformats.org/officeDocument/2006/relationships" xmlns:m="http://schemas.openxmlformats.org/officeDocument/2006/math" xmlns:v="urn:schemas-microsoft-com:vml" xmlns:wp14="http://schemas.microsoft.com/office/word/2010/wordprocessingDrawing" xmlns:wp="http://schemas.openxmlformats.org/drawingml/2006/wordprocessingDrawing" xmlns:w10="urn:schemas-microsoft-com:office:word" xmlns:w="http://schemas.openxmlformats.org/wordprocessingml/2006/main" xmlns:w14="http://schemas.microsoft.com/office/word/2010/wordml" xmlns:wpg="http://schemas.microsoft.com/office/word/2010/wordprocessingGroup" xmlns:wpi="http://schemas.microsoft.com/office/word/2010/wordprocessingInk" xmlns:wne="http://schemas.microsoft.com/office/word/2006/wordml" xmlns:wps="http://schemas.microsoft.com/office/word/2010/wordprocessingShape" mc:Ignorable="w14 wp14">
   <w:body>
-    <w:bookmarkStart w:id="0" w:name="_GoBack"/>
-    <w:bookmarkEnd w:id="0"/>
     <w:p>
-      <w:pPr>
-        <w:pStyle w:val="Ttulo"/>
-      </w:pPr>
-      <w:r>
-        <w:fldChar w:fldCharType="begin"/>
-      </w:r>
-      <w:r>
-        <w:instrText xml:space="preserve"> MERGEFIELD  $project </w:instrText>
-      </w:r>
-      <w:r>
-        <w:fldChar w:fldCharType="separate"/>
-      </w:r>
-      <w:r>
-        <w:rPr>
-          <w:noProof/>
-        </w:rPr>
-        <w:t>«$project»</w:t>
-      </w:r>
-      <w:r>
-        <w:rPr>
-          <w:noProof/>
-        </w:rPr>
-        <w:fldChar w:fldCharType="end"/>
-      </w:r>
+      <w:fldSimple w:instr=" MERGEFIELD  $project ">
+        <w:r>
+          <w:rPr>
+            <w:noProof/>
+          </w:rPr>
+          <w:t>«$project»</w:t>
+        </w:r>
+      </w:fldSimple>
       <w:r>
         <w:t xml:space="preserve"> Rocks !</w:t>
       </w:r>
+      <w:bookmarkStart w:id="0" w:name="_GoBack"/>
+      <w:bookmarkEnd w:id="0"/>
     </w:p>
     <w:sectPr>
       <w:pgSz w:w="11906" w:h="16838"/>
@@ -828,7 +812,7 @@
 </file>
 
 <file path=customXml/itemProps1.xml><?xml version="1.0" encoding="utf-8"?>
-<ds:datastoreItem xmlns:ds="http://schemas.openxmlformats.org/officeDocument/2006/customXml" ds:itemID="{D8A86569-0B85-419F-9858-E8ED65558014}">
+<ds:datastoreItem xmlns:ds="http://schemas.openxmlformats.org/officeDocument/2006/customXml" ds:itemID="{6FA06BCF-CD0D-4742-8799-E577DACE963F}">
   <ds:schemaRefs>
     <ds:schemaRef ds:uri="http://schemas.openxmlformats.org/officeDocument/2006/bibliography"/>
   </ds:schemaRefs>

</xml_diff>